<commit_message>
Remove commented-out dictionary parsing and evaluation functions in L32-ast.ts and L32-eval.ts
</commit_message>
<xml_diff>
--- a/209238187_208251215.docx
+++ b/209238187_208251215.docx
@@ -67,7 +67,21 @@
         <w:rPr>
           <w:rFonts w:asciiTheme="majorBidi" w:hAnsiTheme="majorBidi" w:cstheme="majorBidi"/>
         </w:rPr>
-        <w:t>, every program in L1 can be transformed into an equivalent program in L11. The define form is simply syntactic sugar for naming values or functions. Therefore, we can replace each use of a defined name with its actual value or expression, and the behavior of the program will remain the same.</w:t>
+        <w:t xml:space="preserve">, every program in L1 can be transformed into an equivalent program in L11. The </w:t>
+      </w:r>
+      <w:proofErr w:type="gramStart"/>
+      <w:r>
+        <w:rPr>
+          <w:rFonts w:asciiTheme="majorBidi" w:hAnsiTheme="majorBidi" w:cstheme="majorBidi"/>
+        </w:rPr>
+        <w:t>define form</w:t>
+      </w:r>
+      <w:proofErr w:type="gramEnd"/>
+      <w:r>
+        <w:rPr>
+          <w:rFonts w:asciiTheme="majorBidi" w:hAnsiTheme="majorBidi" w:cstheme="majorBidi"/>
+        </w:rPr>
+        <w:t xml:space="preserve"> is simply syntactic sugar for naming values or functions. Therefore, we can replace each use of a defined name with its actual value or expression, and the behavior of the program will remain the same.</w:t>
       </w:r>
     </w:p>
     <w:p>
@@ -86,31 +100,27 @@
         <w:rPr>
           <w:rFonts w:asciiTheme="majorBidi" w:hAnsiTheme="majorBidi" w:cstheme="majorBidi"/>
         </w:rPr>
-        <w:t>Yes</w:t>
-      </w:r>
-      <w:r>
-        <w:rPr>
-          <w:rFonts w:asciiTheme="majorBidi" w:hAnsiTheme="majorBidi" w:cstheme="majorBidi"/>
-        </w:rPr>
-        <w:t xml:space="preserve">, there are programs in L2 that cannot be transformed into equivalent programs in L21 without changing their behavior. This is true for cases involving recursion. In L2, define is used not only for defining variables but also for enabling </w:t>
-      </w:r>
-      <w:r>
-        <w:rPr>
-          <w:rFonts w:asciiTheme="majorBidi" w:hAnsiTheme="majorBidi" w:cstheme="majorBidi"/>
-        </w:rPr>
-        <w:t>giving names to</w:t>
-      </w:r>
-      <w:r>
-        <w:rPr>
-          <w:rFonts w:asciiTheme="majorBidi" w:hAnsiTheme="majorBidi" w:cstheme="majorBidi"/>
-        </w:rPr>
-        <w:t xml:space="preserve"> functions, which cannot be expressed using only lambda expressions</w:t>
-      </w:r>
-      <w:r>
-        <w:rPr>
-          <w:rFonts w:asciiTheme="majorBidi" w:hAnsiTheme="majorBidi" w:cstheme="majorBidi"/>
-        </w:rPr>
-        <w:t>.</w:t>
+        <w:t>No, e</w:t>
+      </w:r>
+      <w:r>
+        <w:rPr>
+          <w:rFonts w:asciiTheme="majorBidi" w:hAnsiTheme="majorBidi" w:cstheme="majorBidi"/>
+        </w:rPr>
+        <w:t xml:space="preserve">very L2 program can be transformed into an equivalent L21 program, because </w:t>
+      </w:r>
+      <w:proofErr w:type="gramStart"/>
+      <w:r>
+        <w:rPr>
+          <w:rFonts w:asciiTheme="majorBidi" w:hAnsiTheme="majorBidi" w:cstheme="majorBidi"/>
+        </w:rPr>
+        <w:t>define</w:t>
+      </w:r>
+      <w:proofErr w:type="gramEnd"/>
+      <w:r>
+        <w:rPr>
+          <w:rFonts w:asciiTheme="majorBidi" w:hAnsiTheme="majorBidi" w:cstheme="majorBidi"/>
+        </w:rPr>
+        <w:t xml:space="preserve"> is merely syntactic sugar for naming values and functions, which can be replaced by lambda expressions and immediate application. Even recursion, which typically uses define, can be expressed in L21 using fixed-point combinators like the Y combinator. Thus, no program in L2 fundamentally requires define for its semantics, only for convenience.</w:t>
       </w:r>
     </w:p>
     <w:p>
@@ -123,16 +133,125 @@
         <w:bidi w:val="0"/>
         <w:rPr>
           <w:rFonts w:asciiTheme="majorBidi" w:hAnsiTheme="majorBidi" w:cstheme="majorBidi"/>
-          <w:color w:val="FF0000"/>
-        </w:rPr>
-      </w:pPr>
-      <w:r>
-        <w:rPr>
-          <w:rFonts w:asciiTheme="majorBidi" w:hAnsiTheme="majorBidi" w:cstheme="majorBidi"/>
-          <w:color w:val="FF0000"/>
-          <w:rtl/>
-        </w:rPr>
-        <w:t>לחינח</w:t>
+        </w:rPr>
+      </w:pPr>
+      <w:r>
+        <w:rPr>
+          <w:rFonts w:asciiTheme="majorBidi" w:hAnsiTheme="majorBidi" w:cstheme="majorBidi"/>
+        </w:rPr>
+        <w:t xml:space="preserve">No, there </w:t>
+      </w:r>
+      <w:proofErr w:type="gramStart"/>
+      <w:r>
+        <w:rPr>
+          <w:rFonts w:asciiTheme="majorBidi" w:hAnsiTheme="majorBidi" w:cstheme="majorBidi"/>
+        </w:rPr>
+        <w:t xml:space="preserve">are no </w:t>
+      </w:r>
+      <w:r>
+        <w:rPr>
+          <w:rFonts w:asciiTheme="majorBidi" w:hAnsiTheme="majorBidi" w:cstheme="majorBidi"/>
+        </w:rPr>
+        <w:t>are</w:t>
+      </w:r>
+      <w:proofErr w:type="gramEnd"/>
+      <w:r>
+        <w:rPr>
+          <w:rFonts w:asciiTheme="majorBidi" w:hAnsiTheme="majorBidi" w:cstheme="majorBidi"/>
+        </w:rPr>
+        <w:t xml:space="preserve"> programs in L2</w:t>
+      </w:r>
+      <w:r>
+        <w:rPr>
+          <w:rFonts w:asciiTheme="majorBidi" w:hAnsiTheme="majorBidi" w:cstheme="majorBidi"/>
+        </w:rPr>
+        <w:t>2</w:t>
+      </w:r>
+      <w:r>
+        <w:rPr>
+          <w:rFonts w:asciiTheme="majorBidi" w:hAnsiTheme="majorBidi" w:cstheme="majorBidi"/>
+        </w:rPr>
+        <w:t xml:space="preserve"> that cannot be transformed into equivalent programs in</w:t>
+      </w:r>
+      <w:r>
+        <w:rPr>
+          <w:rFonts w:asciiTheme="majorBidi" w:hAnsiTheme="majorBidi" w:cstheme="majorBidi"/>
+        </w:rPr>
+        <w:t xml:space="preserve"> L2. For programs with</w:t>
+      </w:r>
+      <w:r>
+        <w:rPr>
+          <w:rFonts w:asciiTheme="majorBidi" w:hAnsiTheme="majorBidi" w:cstheme="majorBidi"/>
+        </w:rPr>
+        <w:t xml:space="preserve"> lambda containing</w:t>
+      </w:r>
+      <w:r>
+        <w:rPr>
+          <w:rFonts w:asciiTheme="majorBidi" w:hAnsiTheme="majorBidi" w:cstheme="majorBidi"/>
+        </w:rPr>
+        <w:t xml:space="preserve"> more </w:t>
+      </w:r>
+      <w:proofErr w:type="spellStart"/>
+      <w:r>
+        <w:rPr>
+          <w:rFonts w:asciiTheme="majorBidi" w:hAnsiTheme="majorBidi" w:cstheme="majorBidi"/>
+        </w:rPr>
+        <w:t>then</w:t>
+      </w:r>
+      <w:proofErr w:type="spellEnd"/>
+      <w:r>
+        <w:rPr>
+          <w:rFonts w:asciiTheme="majorBidi" w:hAnsiTheme="majorBidi" w:cstheme="majorBidi"/>
+        </w:rPr>
+        <w:t xml:space="preserve"> one parameter we can c</w:t>
+      </w:r>
+      <w:r>
+        <w:rPr>
+          <w:rFonts w:asciiTheme="majorBidi" w:hAnsiTheme="majorBidi" w:cstheme="majorBidi"/>
+        </w:rPr>
+        <w:t>reate a nested lambda for example:</w:t>
+      </w:r>
+      <w:r>
+        <w:rPr>
+          <w:rFonts w:asciiTheme="majorBidi" w:hAnsiTheme="majorBidi" w:cstheme="majorBidi"/>
+        </w:rPr>
+        <w:br/>
+        <w:t>(lambda (a b)…) will transferred into (lambda(a) (lambda(b) …).</w:t>
+      </w:r>
+      <w:r>
+        <w:rPr>
+          <w:rFonts w:asciiTheme="majorBidi" w:hAnsiTheme="majorBidi" w:cstheme="majorBidi"/>
+        </w:rPr>
+        <w:br/>
+        <w:t xml:space="preserve">Because functions in L2 are functional(no </w:t>
+      </w:r>
+      <w:proofErr w:type="spellStart"/>
+      <w:r>
+        <w:rPr>
+          <w:rFonts w:asciiTheme="majorBidi" w:hAnsiTheme="majorBidi" w:cstheme="majorBidi"/>
+        </w:rPr>
+        <w:t>side affects</w:t>
+      </w:r>
+      <w:proofErr w:type="spellEnd"/>
+      <w:r>
+        <w:rPr>
+          <w:rFonts w:asciiTheme="majorBidi" w:hAnsiTheme="majorBidi" w:cstheme="majorBidi"/>
+        </w:rPr>
+        <w:t xml:space="preserve">, printing, </w:t>
+      </w:r>
+      <w:proofErr w:type="spellStart"/>
+      <w:r>
+        <w:rPr>
+          <w:rFonts w:asciiTheme="majorBidi" w:hAnsiTheme="majorBidi" w:cstheme="majorBidi"/>
+        </w:rPr>
+        <w:t>etc</w:t>
+      </w:r>
+      <w:proofErr w:type="spellEnd"/>
+      <w:r>
+        <w:rPr>
+          <w:rFonts w:asciiTheme="majorBidi" w:hAnsiTheme="majorBidi" w:cstheme="majorBidi"/>
+        </w:rPr>
+        <w:t xml:space="preserve"> …) so the last expression in the lambda body will be the one that we will need to return.</w:t>
       </w:r>
     </w:p>
     <w:p>
@@ -151,7 +270,21 @@
         <w:rPr>
           <w:rFonts w:asciiTheme="majorBidi" w:hAnsiTheme="majorBidi" w:cstheme="majorBidi"/>
         </w:rPr>
-        <w:t>Yes, there are programs in L2 that cannot be transformed into equivalent programs in L23. As we studied in the lectures, L2 is Turing complete, so it allows the implementation of higher-order functions like map, which can take a lambda and a list, and apply the lambda to each element (as we did in L3). However, in L23, where functions cannot be passed as arguments, it is not possible to implement map in a general way. Therefore, programs that rely on passing functions as arguments such as map cannot be expressed in L23.</w:t>
+        <w:t xml:space="preserve">Yes, there are programs in L2 that cannot be transformed into equivalent programs in L23. As we studied in the lectures, L2 is Turing complete, so it allows the implementation of higher-order functions like map, which can take a lambda and a list, and apply the lambda to each element (as we did in L3). However, in L23, where functions cannot be passed as arguments, it is not possible to implement map in a general way. Therefore, programs that rely on passing </w:t>
+      </w:r>
+      <w:proofErr w:type="gramStart"/>
+      <w:r>
+        <w:rPr>
+          <w:rFonts w:asciiTheme="majorBidi" w:hAnsiTheme="majorBidi" w:cstheme="majorBidi"/>
+        </w:rPr>
+        <w:t>functions as arguments</w:t>
+      </w:r>
+      <w:proofErr w:type="gramEnd"/>
+      <w:r>
+        <w:rPr>
+          <w:rFonts w:asciiTheme="majorBidi" w:hAnsiTheme="majorBidi" w:cstheme="majorBidi"/>
+        </w:rPr>
+        <w:t xml:space="preserve"> such as map cannot be expressed in L23.</w:t>
       </w:r>
     </w:p>
     <w:p>
@@ -191,7 +324,23 @@
           <w:rFonts w:asciiTheme="majorBidi" w:hAnsiTheme="majorBidi" w:cstheme="majorBidi"/>
           <w:u w:val="single"/>
         </w:rPr>
-        <w:t>As a primitive operators:</w:t>
+        <w:t xml:space="preserve">As a </w:t>
+      </w:r>
+      <w:proofErr w:type="gramStart"/>
+      <w:r>
+        <w:rPr>
+          <w:rFonts w:asciiTheme="majorBidi" w:hAnsiTheme="majorBidi" w:cstheme="majorBidi"/>
+          <w:u w:val="single"/>
+        </w:rPr>
+        <w:t>primitive operators</w:t>
+      </w:r>
+      <w:proofErr w:type="gramEnd"/>
+      <w:r>
+        <w:rPr>
+          <w:rFonts w:asciiTheme="majorBidi" w:hAnsiTheme="majorBidi" w:cstheme="majorBidi"/>
+          <w:u w:val="single"/>
+        </w:rPr>
+        <w:t>:</w:t>
       </w:r>
     </w:p>
     <w:p>
@@ -225,11 +374,33 @@
           <w:rFonts w:asciiTheme="majorBidi" w:hAnsiTheme="majorBidi" w:cstheme="majorBidi"/>
         </w:rPr>
       </w:pPr>
-      <w:r>
-        <w:rPr>
-          <w:rFonts w:asciiTheme="majorBidi" w:hAnsiTheme="majorBidi" w:cstheme="majorBidi"/>
-        </w:rPr>
-        <w:t>dict | dict? | get</w:t>
+      <w:proofErr w:type="spellStart"/>
+      <w:r>
+        <w:rPr>
+          <w:rFonts w:asciiTheme="majorBidi" w:hAnsiTheme="majorBidi" w:cstheme="majorBidi"/>
+        </w:rPr>
+        <w:t>dict</w:t>
+      </w:r>
+      <w:proofErr w:type="spellEnd"/>
+      <w:r>
+        <w:rPr>
+          <w:rFonts w:asciiTheme="majorBidi" w:hAnsiTheme="majorBidi" w:cstheme="majorBidi"/>
+        </w:rPr>
+        <w:t xml:space="preserve"> | </w:t>
+      </w:r>
+      <w:proofErr w:type="spellStart"/>
+      <w:r>
+        <w:rPr>
+          <w:rFonts w:asciiTheme="majorBidi" w:hAnsiTheme="majorBidi" w:cstheme="majorBidi"/>
+        </w:rPr>
+        <w:t>dict</w:t>
+      </w:r>
+      <w:proofErr w:type="spellEnd"/>
+      <w:r>
+        <w:rPr>
+          <w:rFonts w:asciiTheme="majorBidi" w:hAnsiTheme="majorBidi" w:cstheme="majorBidi"/>
+        </w:rPr>
+        <w:t>? | get</w:t>
       </w:r>
     </w:p>
     <w:p>
@@ -271,11 +442,19 @@
         </w:rPr>
         <w:t>We will add new form &lt;</w:t>
       </w:r>
-      <w:r>
-        <w:rPr>
-          <w:rFonts w:asciiTheme="majorBidi" w:hAnsiTheme="majorBidi" w:cstheme="majorBidi"/>
-        </w:rPr>
-        <w:t>dict-entry</w:t>
+      <w:proofErr w:type="spellStart"/>
+      <w:r>
+        <w:rPr>
+          <w:rFonts w:asciiTheme="majorBidi" w:hAnsiTheme="majorBidi" w:cstheme="majorBidi"/>
+        </w:rPr>
+        <w:t>dict</w:t>
+      </w:r>
+      <w:proofErr w:type="spellEnd"/>
+      <w:r>
+        <w:rPr>
+          <w:rFonts w:asciiTheme="majorBidi" w:hAnsiTheme="majorBidi" w:cstheme="majorBidi"/>
+        </w:rPr>
+        <w:t>-entry</w:t>
       </w:r>
       <w:r>
         <w:rPr>
@@ -300,7 +479,35 @@
         <w:rPr>
           <w:rFonts w:asciiTheme="majorBidi" w:hAnsiTheme="majorBidi" w:cstheme="majorBidi"/>
         </w:rPr>
-        <w:t>&lt;dict-entry&gt; ::= (</w:t>
+        <w:t>&lt;</w:t>
+      </w:r>
+      <w:proofErr w:type="spellStart"/>
+      <w:r>
+        <w:rPr>
+          <w:rFonts w:asciiTheme="majorBidi" w:hAnsiTheme="majorBidi" w:cstheme="majorBidi"/>
+        </w:rPr>
+        <w:t>dict</w:t>
+      </w:r>
+      <w:proofErr w:type="spellEnd"/>
+      <w:r>
+        <w:rPr>
+          <w:rFonts w:asciiTheme="majorBidi" w:hAnsiTheme="majorBidi" w:cstheme="majorBidi"/>
+        </w:rPr>
+        <w:t>-entry</w:t>
+      </w:r>
+      <w:proofErr w:type="gramStart"/>
+      <w:r>
+        <w:rPr>
+          <w:rFonts w:asciiTheme="majorBidi" w:hAnsiTheme="majorBidi" w:cstheme="majorBidi"/>
+        </w:rPr>
+        <w:t>&gt; ::=</w:t>
+      </w:r>
+      <w:proofErr w:type="gramEnd"/>
+      <w:r>
+        <w:rPr>
+          <w:rFonts w:asciiTheme="majorBidi" w:hAnsiTheme="majorBidi" w:cstheme="majorBidi"/>
+        </w:rPr>
+        <w:t xml:space="preserve"> (</w:t>
       </w:r>
       <w:r>
         <w:rPr>
@@ -312,7 +519,21 @@
         <w:rPr>
           <w:rFonts w:asciiTheme="majorBidi" w:hAnsiTheme="majorBidi" w:cstheme="majorBidi"/>
         </w:rPr>
-        <w:t xml:space="preserve"> &lt;cexp&gt;)</w:t>
+        <w:t xml:space="preserve"> &lt;</w:t>
+      </w:r>
+      <w:proofErr w:type="spellStart"/>
+      <w:r>
+        <w:rPr>
+          <w:rFonts w:asciiTheme="majorBidi" w:hAnsiTheme="majorBidi" w:cstheme="majorBidi"/>
+        </w:rPr>
+        <w:t>cexp</w:t>
+      </w:r>
+      <w:proofErr w:type="spellEnd"/>
+      <w:r>
+        <w:rPr>
+          <w:rFonts w:asciiTheme="majorBidi" w:hAnsiTheme="majorBidi" w:cstheme="majorBidi"/>
+        </w:rPr>
+        <w:t>&gt;)</w:t>
       </w:r>
       <w:r>
         <w:rPr>
@@ -324,7 +545,29 @@
         <w:rPr>
           <w:rFonts w:asciiTheme="majorBidi" w:hAnsiTheme="majorBidi" w:cstheme="majorBidi"/>
         </w:rPr>
-        <w:t>/ DictEntry(key:</w:t>
+        <w:t xml:space="preserve">/ </w:t>
+      </w:r>
+      <w:proofErr w:type="spellStart"/>
+      <w:proofErr w:type="gramStart"/>
+      <w:r>
+        <w:rPr>
+          <w:rFonts w:asciiTheme="majorBidi" w:hAnsiTheme="majorBidi" w:cstheme="majorBidi"/>
+        </w:rPr>
+        <w:t>DictEntry</w:t>
+      </w:r>
+      <w:proofErr w:type="spellEnd"/>
+      <w:r>
+        <w:rPr>
+          <w:rFonts w:asciiTheme="majorBidi" w:hAnsiTheme="majorBidi" w:cstheme="majorBidi"/>
+        </w:rPr>
+        <w:t>(</w:t>
+      </w:r>
+      <w:proofErr w:type="spellStart"/>
+      <w:r>
+        <w:rPr>
+          <w:rFonts w:asciiTheme="majorBidi" w:hAnsiTheme="majorBidi" w:cstheme="majorBidi"/>
+        </w:rPr>
+        <w:t>key:</w:t>
       </w:r>
       <w:r>
         <w:rPr>
@@ -332,11 +575,27 @@
         </w:rPr>
         <w:t>symbol</w:t>
       </w:r>
-      <w:r>
-        <w:rPr>
-          <w:rFonts w:asciiTheme="majorBidi" w:hAnsiTheme="majorBidi" w:cstheme="majorBidi"/>
-        </w:rPr>
-        <w:t>, val: CExp)</w:t>
+      <w:proofErr w:type="spellEnd"/>
+      <w:proofErr w:type="gramEnd"/>
+      <w:r>
+        <w:rPr>
+          <w:rFonts w:asciiTheme="majorBidi" w:hAnsiTheme="majorBidi" w:cstheme="majorBidi"/>
+        </w:rPr>
+        <w:t xml:space="preserve">, </w:t>
+      </w:r>
+      <w:proofErr w:type="spellStart"/>
+      <w:r>
+        <w:rPr>
+          <w:rFonts w:asciiTheme="majorBidi" w:hAnsiTheme="majorBidi" w:cstheme="majorBidi"/>
+        </w:rPr>
+        <w:t>val</w:t>
+      </w:r>
+      <w:proofErr w:type="spellEnd"/>
+      <w:r>
+        <w:rPr>
+          <w:rFonts w:asciiTheme="majorBidi" w:hAnsiTheme="majorBidi" w:cstheme="majorBidi"/>
+        </w:rPr>
+        <w:t>: CExp)</w:t>
       </w:r>
     </w:p>
     <w:p>
@@ -355,7 +614,21 @@
         <w:rPr>
           <w:rFonts w:asciiTheme="majorBidi" w:hAnsiTheme="majorBidi" w:cstheme="majorBidi"/>
         </w:rPr>
-        <w:t>We will add to &lt;cexp&gt; the following:</w:t>
+        <w:t>We will add to &lt;</w:t>
+      </w:r>
+      <w:proofErr w:type="spellStart"/>
+      <w:r>
+        <w:rPr>
+          <w:rFonts w:asciiTheme="majorBidi" w:hAnsiTheme="majorBidi" w:cstheme="majorBidi"/>
+        </w:rPr>
+        <w:t>cexp</w:t>
+      </w:r>
+      <w:proofErr w:type="spellEnd"/>
+      <w:r>
+        <w:rPr>
+          <w:rFonts w:asciiTheme="majorBidi" w:hAnsiTheme="majorBidi" w:cstheme="majorBidi"/>
+        </w:rPr>
+        <w:t>&gt; the following:</w:t>
       </w:r>
     </w:p>
     <w:p>
@@ -374,8 +647,16 @@
         <w:rPr>
           <w:rFonts w:asciiTheme="majorBidi" w:hAnsiTheme="majorBidi" w:cstheme="majorBidi"/>
         </w:rPr>
-        <w:t>(dict</w:t>
-      </w:r>
+        <w:t>(</w:t>
+      </w:r>
+      <w:proofErr w:type="spellStart"/>
+      <w:r>
+        <w:rPr>
+          <w:rFonts w:asciiTheme="majorBidi" w:hAnsiTheme="majorBidi" w:cstheme="majorBidi"/>
+        </w:rPr>
+        <w:t>dict</w:t>
+      </w:r>
+      <w:proofErr w:type="spellEnd"/>
       <w:r>
         <w:rPr>
           <w:rFonts w:asciiTheme="majorBidi" w:hAnsiTheme="majorBidi" w:cstheme="majorBidi"/>
@@ -388,12 +669,21 @@
         </w:rPr>
         <w:t>(&lt;</w:t>
       </w:r>
-      <w:r>
-        <w:rPr>
-          <w:rFonts w:asciiTheme="majorBidi" w:hAnsiTheme="majorBidi" w:cstheme="majorBidi"/>
-        </w:rPr>
-        <w:t>dict-entry</w:t>
-      </w:r>
+      <w:proofErr w:type="spellStart"/>
+      <w:r>
+        <w:rPr>
+          <w:rFonts w:asciiTheme="majorBidi" w:hAnsiTheme="majorBidi" w:cstheme="majorBidi"/>
+        </w:rPr>
+        <w:t>dict</w:t>
+      </w:r>
+      <w:proofErr w:type="spellEnd"/>
+      <w:r>
+        <w:rPr>
+          <w:rFonts w:asciiTheme="majorBidi" w:hAnsiTheme="majorBidi" w:cstheme="majorBidi"/>
+        </w:rPr>
+        <w:t>-entry</w:t>
+      </w:r>
+      <w:proofErr w:type="gramStart"/>
       <w:r>
         <w:rPr>
           <w:rFonts w:asciiTheme="majorBidi" w:hAnsiTheme="majorBidi" w:cstheme="majorBidi"/>
@@ -406,17 +696,42 @@
         </w:rPr>
         <w:t>*</w:t>
       </w:r>
+      <w:proofErr w:type="gramEnd"/>
       <w:r>
         <w:rPr>
           <w:rFonts w:asciiTheme="majorBidi" w:hAnsiTheme="majorBidi" w:cstheme="majorBidi"/>
         </w:rPr>
         <w:t xml:space="preserve">)       / </w:t>
       </w:r>
-      <w:r>
-        <w:rPr>
-          <w:rFonts w:asciiTheme="majorBidi" w:hAnsiTheme="majorBidi" w:cstheme="majorBidi"/>
-        </w:rPr>
-        <w:t>DictExp(entries:DictEntry[])</w:t>
+      <w:proofErr w:type="spellStart"/>
+      <w:r>
+        <w:rPr>
+          <w:rFonts w:asciiTheme="majorBidi" w:hAnsiTheme="majorBidi" w:cstheme="majorBidi"/>
+        </w:rPr>
+        <w:t>DictExp</w:t>
+      </w:r>
+      <w:proofErr w:type="spellEnd"/>
+      <w:r>
+        <w:rPr>
+          <w:rFonts w:asciiTheme="majorBidi" w:hAnsiTheme="majorBidi" w:cstheme="majorBidi"/>
+        </w:rPr>
+        <w:t>(</w:t>
+      </w:r>
+      <w:proofErr w:type="spellStart"/>
+      <w:proofErr w:type="gramStart"/>
+      <w:r>
+        <w:rPr>
+          <w:rFonts w:asciiTheme="majorBidi" w:hAnsiTheme="majorBidi" w:cstheme="majorBidi"/>
+        </w:rPr>
+        <w:t>entries:DictEntry</w:t>
+      </w:r>
+      <w:proofErr w:type="spellEnd"/>
+      <w:proofErr w:type="gramEnd"/>
+      <w:r>
+        <w:rPr>
+          <w:rFonts w:asciiTheme="majorBidi" w:hAnsiTheme="majorBidi" w:cstheme="majorBidi"/>
+        </w:rPr>
+        <w:t>[])</w:t>
       </w:r>
     </w:p>
     <w:p>
@@ -447,7 +762,35 @@
         <w:rPr>
           <w:rFonts w:asciiTheme="majorBidi" w:hAnsiTheme="majorBidi" w:cstheme="majorBidi"/>
         </w:rPr>
-        <w:t xml:space="preserve"> &lt;cexp&gt; &lt;cexp&gt;)</w:t>
+        <w:t xml:space="preserve"> &lt;</w:t>
+      </w:r>
+      <w:proofErr w:type="spellStart"/>
+      <w:r>
+        <w:rPr>
+          <w:rFonts w:asciiTheme="majorBidi" w:hAnsiTheme="majorBidi" w:cstheme="majorBidi"/>
+        </w:rPr>
+        <w:t>cexp</w:t>
+      </w:r>
+      <w:proofErr w:type="spellEnd"/>
+      <w:r>
+        <w:rPr>
+          <w:rFonts w:asciiTheme="majorBidi" w:hAnsiTheme="majorBidi" w:cstheme="majorBidi"/>
+        </w:rPr>
+        <w:t>&gt; &lt;</w:t>
+      </w:r>
+      <w:proofErr w:type="spellStart"/>
+      <w:r>
+        <w:rPr>
+          <w:rFonts w:asciiTheme="majorBidi" w:hAnsiTheme="majorBidi" w:cstheme="majorBidi"/>
+        </w:rPr>
+        <w:t>cexp</w:t>
+      </w:r>
+      <w:proofErr w:type="spellEnd"/>
+      <w:r>
+        <w:rPr>
+          <w:rFonts w:asciiTheme="majorBidi" w:hAnsiTheme="majorBidi" w:cstheme="majorBidi"/>
+        </w:rPr>
+        <w:t>&gt;)</w:t>
       </w:r>
       <w:r>
         <w:rPr>
@@ -459,7 +802,37 @@
         <w:rPr>
           <w:rFonts w:asciiTheme="majorBidi" w:hAnsiTheme="majorBidi" w:cstheme="majorBidi"/>
         </w:rPr>
-        <w:t>/ DictRefExp(dict: CExp, key: CExp)</w:t>
+        <w:t xml:space="preserve">/ </w:t>
+      </w:r>
+      <w:proofErr w:type="spellStart"/>
+      <w:proofErr w:type="gramStart"/>
+      <w:r>
+        <w:rPr>
+          <w:rFonts w:asciiTheme="majorBidi" w:hAnsiTheme="majorBidi" w:cstheme="majorBidi"/>
+        </w:rPr>
+        <w:t>DictRefExp</w:t>
+      </w:r>
+      <w:proofErr w:type="spellEnd"/>
+      <w:r>
+        <w:rPr>
+          <w:rFonts w:asciiTheme="majorBidi" w:hAnsiTheme="majorBidi" w:cstheme="majorBidi"/>
+        </w:rPr>
+        <w:t>(</w:t>
+      </w:r>
+      <w:proofErr w:type="spellStart"/>
+      <w:proofErr w:type="gramEnd"/>
+      <w:r>
+        <w:rPr>
+          <w:rFonts w:asciiTheme="majorBidi" w:hAnsiTheme="majorBidi" w:cstheme="majorBidi"/>
+        </w:rPr>
+        <w:t>dict</w:t>
+      </w:r>
+      <w:proofErr w:type="spellEnd"/>
+      <w:r>
+        <w:rPr>
+          <w:rFonts w:asciiTheme="majorBidi" w:hAnsiTheme="majorBidi" w:cstheme="majorBidi"/>
+        </w:rPr>
+        <w:t>: CExp, key: CExp)</w:t>
       </w:r>
     </w:p>
     <w:p>
@@ -490,7 +863,7 @@
         <w:rPr>
           <w:rFonts w:asciiTheme="majorBidi" w:hAnsiTheme="majorBidi" w:cstheme="majorBidi"/>
         </w:rPr>
-        <w:t>.</w:t>
+        <w:t xml:space="preserve"> – in the code.</w:t>
       </w:r>
     </w:p>
     <w:p>
@@ -522,8 +895,8 @@
       <w:pPr>
         <w:pStyle w:val="ListParagraph"/>
         <w:numPr>
-          <w:ilvl w:val="2"/>
-          <w:numId w:val="2"/>
+          <w:ilvl w:val="4"/>
+          <w:numId w:val="3"/>
         </w:numPr>
         <w:bidi w:val="0"/>
         <w:rPr>
@@ -534,32 +907,541 @@
         <w:rPr>
           <w:rFonts w:asciiTheme="majorBidi" w:hAnsiTheme="majorBidi" w:cstheme="majorBidi"/>
         </w:rPr>
-        <w:t>Q:</w:t>
-      </w:r>
-      <w:r>
+        <w:t>2.1</w:t>
+      </w:r>
+      <w:r>
+        <w:rPr>
+          <w:rFonts w:asciiTheme="majorBidi" w:hAnsiTheme="majorBidi" w:cstheme="majorBidi"/>
+        </w:rPr>
+        <w:t>,2.3</w:t>
+      </w:r>
+      <w:r>
+        <w:rPr>
+          <w:rFonts w:asciiTheme="majorBidi" w:hAnsiTheme="majorBidi" w:cstheme="majorBidi"/>
+        </w:rPr>
+        <w:t xml:space="preserve"> – </w:t>
+      </w:r>
+      <w:r>
+        <w:rPr>
+          <w:rFonts w:asciiTheme="majorBidi" w:hAnsiTheme="majorBidi" w:cstheme="majorBidi"/>
+        </w:rPr>
+        <w:t xml:space="preserve">No need to for modification of the implementation because </w:t>
+      </w:r>
+      <w:proofErr w:type="spellStart"/>
+      <w:r>
+        <w:rPr>
+          <w:rFonts w:asciiTheme="majorBidi" w:hAnsiTheme="majorBidi" w:cstheme="majorBidi"/>
+        </w:rPr>
+        <w:t>dict</w:t>
+      </w:r>
+      <w:proofErr w:type="spellEnd"/>
+      <w:r>
+        <w:rPr>
+          <w:rFonts w:asciiTheme="majorBidi" w:hAnsiTheme="majorBidi" w:cstheme="majorBidi"/>
+        </w:rPr>
+        <w:t xml:space="preserve"> is implemented as a primitive operator and we are assuming that the evaluation of </w:t>
+      </w:r>
+      <w:r>
+        <w:rPr>
+          <w:rFonts w:asciiTheme="majorBidi" w:hAnsiTheme="majorBidi" w:cstheme="majorBidi"/>
+        </w:rPr>
+        <w:t>primitive operator</w:t>
+      </w:r>
+      <w:r>
+        <w:rPr>
+          <w:rFonts w:asciiTheme="majorBidi" w:hAnsiTheme="majorBidi" w:cstheme="majorBidi"/>
+        </w:rPr>
+        <w:t>s is only when we call them.</w:t>
+      </w:r>
+      <w:r>
+        <w:rPr>
+          <w:rFonts w:asciiTheme="majorBidi" w:hAnsiTheme="majorBidi" w:cstheme="majorBidi"/>
+        </w:rPr>
+        <w:br/>
+      </w:r>
+      <w:r>
+        <w:rPr>
+          <w:rFonts w:asciiTheme="majorBidi" w:hAnsiTheme="majorBidi" w:cstheme="majorBidi"/>
+        </w:rPr>
+        <w:lastRenderedPageBreak/>
+        <w:t xml:space="preserve">2.2 – </w:t>
+      </w:r>
+      <w:r>
+        <w:rPr>
+          <w:rFonts w:asciiTheme="majorBidi" w:hAnsiTheme="majorBidi" w:cstheme="majorBidi"/>
+        </w:rPr>
+        <w:t xml:space="preserve">In 2.2, modification of the implementation is required because when evaluating the </w:t>
+      </w:r>
+      <w:proofErr w:type="spellStart"/>
+      <w:r>
+        <w:rPr>
+          <w:rFonts w:asciiTheme="majorBidi" w:hAnsiTheme="majorBidi" w:cstheme="majorBidi"/>
+        </w:rPr>
+        <w:t>dict</w:t>
+      </w:r>
+      <w:proofErr w:type="spellEnd"/>
+      <w:r>
+        <w:rPr>
+          <w:rFonts w:asciiTheme="majorBidi" w:hAnsiTheme="majorBidi" w:cstheme="majorBidi"/>
+        </w:rPr>
+        <w:t xml:space="preserve"> special form, the implementation currently evaluates each </w:t>
+      </w:r>
+      <w:proofErr w:type="spellStart"/>
+      <w:r>
+        <w:rPr>
+          <w:rFonts w:asciiTheme="majorBidi" w:hAnsiTheme="majorBidi" w:cstheme="majorBidi"/>
+        </w:rPr>
+        <w:t>DictEntry</w:t>
+      </w:r>
+      <w:proofErr w:type="spellEnd"/>
+      <w:r>
+        <w:rPr>
+          <w:rFonts w:asciiTheme="majorBidi" w:hAnsiTheme="majorBidi" w:cstheme="majorBidi"/>
+        </w:rPr>
+        <w:t xml:space="preserve"> value immediately during the construction of the dictionary. In normal order evaluation, this should be delayed, and the values should remain unevaluated until they are explicitly needed (for example, when accessed via get).</w:t>
+      </w:r>
+      <w:r>
+        <w:rPr>
+          <w:rFonts w:asciiTheme="majorBidi" w:hAnsiTheme="majorBidi" w:cstheme="majorBidi"/>
+        </w:rPr>
         <w:t xml:space="preserve"> </w:t>
-      </w:r>
-      <w:r>
-        <w:rPr>
-          <w:rFonts w:asciiTheme="majorBidi" w:hAnsiTheme="majorBidi" w:cstheme="majorBidi"/>
-        </w:rPr>
-        <w:t>Should your implementations for the three dictionary versions(2.1, 2.2, 2.3) be modified for the case of normal order?</w:t>
       </w:r>
     </w:p>
     <w:p>
       <w:pPr>
         <w:pStyle w:val="ListParagraph"/>
+        <w:numPr>
+          <w:ilvl w:val="4"/>
+          <w:numId w:val="3"/>
+        </w:numPr>
         <w:bidi w:val="0"/>
-        <w:ind w:left="1224"/>
-        <w:rPr>
-          <w:rFonts w:asciiTheme="majorBidi" w:hAnsiTheme="majorBidi" w:cstheme="majorBidi"/>
-        </w:rPr>
-      </w:pPr>
-      <w:r>
-        <w:rPr>
-          <w:rFonts w:asciiTheme="majorBidi" w:hAnsiTheme="majorBidi" w:cstheme="majorBidi"/>
-        </w:rPr>
-        <w:t xml:space="preserve">A: </w:t>
+        <w:rPr>
+          <w:rFonts w:asciiTheme="majorBidi" w:hAnsiTheme="majorBidi" w:cstheme="majorBidi"/>
+        </w:rPr>
+      </w:pPr>
+      <w:r>
+        <w:rPr>
+          <w:rFonts w:asciiTheme="majorBidi" w:hAnsiTheme="majorBidi" w:cstheme="majorBidi"/>
+        </w:rPr>
+        <w:t>2.1</w:t>
+      </w:r>
+      <w:r>
+        <w:rPr>
+          <w:rFonts w:asciiTheme="majorBidi" w:hAnsiTheme="majorBidi" w:cstheme="majorBidi"/>
+        </w:rPr>
+        <w:t>, 2.3</w:t>
+      </w:r>
+      <w:r>
+        <w:rPr>
+          <w:rFonts w:asciiTheme="majorBidi" w:hAnsiTheme="majorBidi" w:cstheme="majorBidi"/>
+        </w:rPr>
+        <w:t xml:space="preserve"> - No need for modification of the implementation. Primitive operators can access values directly from the current environment frame.</w:t>
+      </w:r>
+      <w:r>
+        <w:rPr>
+          <w:rFonts w:asciiTheme="majorBidi" w:hAnsiTheme="majorBidi" w:cstheme="majorBidi"/>
+        </w:rPr>
+        <w:br/>
+        <w:t xml:space="preserve">2.2 – </w:t>
+      </w:r>
+    </w:p>
+    <w:p>
+      <w:pPr>
+        <w:pStyle w:val="ListParagraph"/>
+        <w:numPr>
+          <w:ilvl w:val="4"/>
+          <w:numId w:val="3"/>
+        </w:numPr>
+        <w:bidi w:val="0"/>
+        <w:rPr>
+          <w:rFonts w:asciiTheme="majorBidi" w:hAnsiTheme="majorBidi" w:cstheme="majorBidi"/>
+        </w:rPr>
+      </w:pPr>
+      <w:r>
+        <w:rPr>
+          <w:rFonts w:asciiTheme="majorBidi" w:hAnsiTheme="majorBidi" w:cstheme="majorBidi"/>
+        </w:rPr>
+        <w:t>In 2.1 (primitive operator) and 2.3 (user procedure):</w:t>
+      </w:r>
+      <w:r>
+        <w:rPr>
+          <w:rFonts w:asciiTheme="majorBidi" w:hAnsiTheme="majorBidi" w:cstheme="majorBidi"/>
+        </w:rPr>
+        <w:br/>
+      </w:r>
+      <w:r>
+        <w:rPr>
+          <w:rFonts w:asciiTheme="majorBidi" w:hAnsiTheme="majorBidi" w:cstheme="majorBidi"/>
+        </w:rPr>
+        <w:t xml:space="preserve">If </w:t>
+      </w:r>
+      <w:r>
+        <w:rPr>
+          <w:rFonts w:asciiTheme="majorBidi" w:hAnsiTheme="majorBidi" w:cstheme="majorBidi"/>
+        </w:rPr>
+        <w:t>we</w:t>
+      </w:r>
+      <w:r>
+        <w:rPr>
+          <w:rFonts w:asciiTheme="majorBidi" w:hAnsiTheme="majorBidi" w:cstheme="majorBidi"/>
+        </w:rPr>
+        <w:t xml:space="preserve"> </w:t>
+      </w:r>
+      <w:r>
+        <w:rPr>
+          <w:rFonts w:asciiTheme="majorBidi" w:hAnsiTheme="majorBidi" w:cstheme="majorBidi"/>
+        </w:rPr>
+        <w:t>call</w:t>
+      </w:r>
+      <w:r>
+        <w:rPr>
+          <w:rFonts w:asciiTheme="majorBidi" w:hAnsiTheme="majorBidi" w:cstheme="majorBidi"/>
+        </w:rPr>
+        <w:t xml:space="preserve"> (</w:t>
+      </w:r>
+      <w:proofErr w:type="spellStart"/>
+      <w:r>
+        <w:rPr>
+          <w:rFonts w:asciiTheme="majorBidi" w:hAnsiTheme="majorBidi" w:cstheme="majorBidi"/>
+        </w:rPr>
+        <w:t>dict</w:t>
+      </w:r>
+      <w:proofErr w:type="spellEnd"/>
+      <w:r>
+        <w:rPr>
+          <w:rFonts w:asciiTheme="majorBidi" w:hAnsiTheme="majorBidi" w:cstheme="majorBidi"/>
+        </w:rPr>
+        <w:t xml:space="preserve"> (a 1) (b 2))</w:t>
+      </w:r>
+      <w:r>
+        <w:rPr>
+          <w:rFonts w:asciiTheme="majorBidi" w:hAnsiTheme="majorBidi" w:cstheme="majorBidi"/>
+        </w:rPr>
+        <w:t xml:space="preserve"> so t</w:t>
+      </w:r>
+      <w:r>
+        <w:rPr>
+          <w:rFonts w:asciiTheme="majorBidi" w:hAnsiTheme="majorBidi" w:cstheme="majorBidi"/>
+        </w:rPr>
+        <w:t xml:space="preserve">he interpreter would first try to evaluate (a 1) and (b 2) as </w:t>
+      </w:r>
+      <w:r>
+        <w:rPr>
+          <w:rFonts w:asciiTheme="majorBidi" w:hAnsiTheme="majorBidi" w:cstheme="majorBidi"/>
+        </w:rPr>
+        <w:t>proc</w:t>
+      </w:r>
+      <w:r>
+        <w:rPr>
+          <w:rFonts w:asciiTheme="majorBidi" w:hAnsiTheme="majorBidi" w:cstheme="majorBidi"/>
+        </w:rPr>
+        <w:t>—</w:t>
+      </w:r>
+      <w:r>
+        <w:rPr>
+          <w:rFonts w:asciiTheme="majorBidi" w:hAnsiTheme="majorBidi" w:cstheme="majorBidi"/>
+        </w:rPr>
+        <w:t>exp</w:t>
+      </w:r>
+      <w:r>
+        <w:rPr>
+          <w:rFonts w:asciiTheme="majorBidi" w:hAnsiTheme="majorBidi" w:cstheme="majorBidi"/>
+        </w:rPr>
+        <w:t xml:space="preserve"> which will return failure</w:t>
+      </w:r>
+      <w:r>
+        <w:rPr>
+          <w:rFonts w:asciiTheme="majorBidi" w:hAnsiTheme="majorBidi" w:cstheme="majorBidi"/>
+        </w:rPr>
+        <w:t>.</w:t>
+      </w:r>
+    </w:p>
+    <w:p>
+      <w:pPr>
+        <w:pStyle w:val="ListParagraph"/>
+        <w:numPr>
+          <w:ilvl w:val="4"/>
+          <w:numId w:val="3"/>
+        </w:numPr>
+        <w:bidi w:val="0"/>
+        <w:rPr>
+          <w:rFonts w:asciiTheme="majorBidi" w:hAnsiTheme="majorBidi" w:cstheme="majorBidi"/>
+        </w:rPr>
+      </w:pPr>
+      <w:r>
+        <w:rPr>
+          <w:rFonts w:asciiTheme="majorBidi" w:hAnsiTheme="majorBidi" w:cstheme="majorBidi"/>
+        </w:rPr>
+        <w:t xml:space="preserve">Are there expressions which can be defined as a field's value in </w:t>
+      </w:r>
+      <w:proofErr w:type="spellStart"/>
+      <w:r>
+        <w:rPr>
+          <w:rFonts w:asciiTheme="majorBidi" w:hAnsiTheme="majorBidi" w:cstheme="majorBidi"/>
+        </w:rPr>
+        <w:t>dict</w:t>
+      </w:r>
+      <w:proofErr w:type="spellEnd"/>
+      <w:r>
+        <w:rPr>
+          <w:rFonts w:asciiTheme="majorBidi" w:hAnsiTheme="majorBidi" w:cstheme="majorBidi"/>
+        </w:rPr>
+        <w:t xml:space="preserve"> special form (2.2) but not in </w:t>
+      </w:r>
+      <w:proofErr w:type="spellStart"/>
+      <w:r>
+        <w:rPr>
+          <w:rFonts w:asciiTheme="majorBidi" w:hAnsiTheme="majorBidi" w:cstheme="majorBidi"/>
+        </w:rPr>
+        <w:t>dict</w:t>
+      </w:r>
+      <w:proofErr w:type="spellEnd"/>
+      <w:r>
+        <w:rPr>
+          <w:rFonts w:asciiTheme="majorBidi" w:hAnsiTheme="majorBidi" w:cstheme="majorBidi"/>
+        </w:rPr>
+        <w:t xml:space="preserve"> primitive operator (2.1) or user procedure (2.3)? </w:t>
+      </w:r>
+      <w:r>
+        <w:rPr>
+          <w:rFonts w:asciiTheme="majorBidi" w:hAnsiTheme="majorBidi" w:cstheme="majorBidi"/>
+        </w:rPr>
+        <w:br/>
+      </w:r>
+      <w:r>
+        <w:rPr>
+          <w:rFonts w:asciiTheme="majorBidi" w:hAnsiTheme="majorBidi" w:cstheme="majorBidi"/>
+          <w:b/>
+          <w:bCs/>
+          <w:u w:val="single"/>
+        </w:rPr>
+        <w:t>ANSWER</w:t>
+      </w:r>
+      <w:r>
+        <w:rPr>
+          <w:rFonts w:asciiTheme="majorBidi" w:hAnsiTheme="majorBidi" w:cstheme="majorBidi"/>
+        </w:rPr>
+        <w:t xml:space="preserve">: </w:t>
+      </w:r>
+      <w:r>
+        <w:rPr>
+          <w:rFonts w:asciiTheme="majorBidi" w:hAnsiTheme="majorBidi" w:cstheme="majorBidi"/>
+        </w:rPr>
+        <w:t xml:space="preserve">yes, for </w:t>
+      </w:r>
+      <w:proofErr w:type="gramStart"/>
+      <w:r>
+        <w:rPr>
+          <w:rFonts w:asciiTheme="majorBidi" w:hAnsiTheme="majorBidi" w:cstheme="majorBidi"/>
+        </w:rPr>
+        <w:t>example</w:t>
+      </w:r>
+      <w:proofErr w:type="gramEnd"/>
+      <w:r>
+        <w:rPr>
+          <w:rFonts w:asciiTheme="majorBidi" w:hAnsiTheme="majorBidi" w:cstheme="majorBidi"/>
+        </w:rPr>
+        <w:t xml:space="preserve"> for the following expression in 2.2 -</w:t>
+      </w:r>
+      <w:r>
+        <w:rPr>
+          <w:rFonts w:asciiTheme="majorBidi" w:hAnsiTheme="majorBidi" w:cstheme="majorBidi"/>
+        </w:rPr>
+        <w:t>(</w:t>
+      </w:r>
+      <w:proofErr w:type="spellStart"/>
+      <w:r>
+        <w:rPr>
+          <w:rFonts w:asciiTheme="majorBidi" w:hAnsiTheme="majorBidi" w:cstheme="majorBidi"/>
+        </w:rPr>
+        <w:t>dict</w:t>
+      </w:r>
+      <w:proofErr w:type="spellEnd"/>
+      <w:r>
+        <w:rPr>
+          <w:rFonts w:asciiTheme="majorBidi" w:hAnsiTheme="majorBidi" w:cstheme="majorBidi"/>
+        </w:rPr>
+        <w:t xml:space="preserve"> (a (+ 1 2))</w:t>
+      </w:r>
+      <w:r>
+        <w:rPr>
+          <w:rFonts w:asciiTheme="majorBidi" w:hAnsiTheme="majorBidi" w:cstheme="majorBidi"/>
+        </w:rPr>
+        <w:t xml:space="preserve">) </w:t>
+      </w:r>
+      <w:r>
+        <w:rPr>
+          <w:rFonts w:asciiTheme="majorBidi" w:hAnsiTheme="majorBidi" w:cstheme="majorBidi"/>
+        </w:rPr>
+        <w:t xml:space="preserve">we are forced to write the post-evaluate value in 2.1 or 2.3. That </w:t>
+      </w:r>
+      <w:proofErr w:type="gramStart"/>
+      <w:r>
+        <w:rPr>
+          <w:rFonts w:asciiTheme="majorBidi" w:hAnsiTheme="majorBidi" w:cstheme="majorBidi"/>
+        </w:rPr>
+        <w:t>because</w:t>
+      </w:r>
+      <w:proofErr w:type="gramEnd"/>
+      <w:r>
+        <w:rPr>
+          <w:rFonts w:asciiTheme="majorBidi" w:hAnsiTheme="majorBidi" w:cstheme="majorBidi"/>
+        </w:rPr>
+        <w:t xml:space="preserve"> we are not </w:t>
+      </w:r>
+      <w:r>
+        <w:rPr>
+          <w:rFonts w:asciiTheme="majorBidi" w:hAnsiTheme="majorBidi" w:cstheme="majorBidi"/>
+        </w:rPr>
+        <w:t xml:space="preserve">evaluated </w:t>
+      </w:r>
+      <w:r>
+        <w:rPr>
+          <w:rFonts w:asciiTheme="majorBidi" w:hAnsiTheme="majorBidi" w:cstheme="majorBidi"/>
+        </w:rPr>
+        <w:t xml:space="preserve">the </w:t>
+      </w:r>
+      <w:r>
+        <w:rPr>
+          <w:rFonts w:asciiTheme="majorBidi" w:hAnsiTheme="majorBidi" w:cstheme="majorBidi"/>
+        </w:rPr>
+        <w:t>arguments</w:t>
+      </w:r>
+      <w:r>
+        <w:rPr>
+          <w:rFonts w:asciiTheme="majorBidi" w:hAnsiTheme="majorBidi" w:cstheme="majorBidi"/>
+        </w:rPr>
+        <w:t xml:space="preserve"> before</w:t>
+      </w:r>
+      <w:r>
+        <w:rPr>
+          <w:rFonts w:asciiTheme="majorBidi" w:hAnsiTheme="majorBidi" w:cstheme="majorBidi"/>
+        </w:rPr>
+        <w:t xml:space="preserve"> being passed in</w:t>
+      </w:r>
+      <w:r>
+        <w:rPr>
+          <w:rFonts w:asciiTheme="majorBidi" w:hAnsiTheme="majorBidi" w:cstheme="majorBidi"/>
+        </w:rPr>
+        <w:t>.</w:t>
+      </w:r>
+      <w:r>
+        <w:rPr>
+          <w:rFonts w:asciiTheme="majorBidi" w:hAnsiTheme="majorBidi" w:cstheme="majorBidi"/>
+        </w:rPr>
+        <w:br/>
+      </w:r>
+      <w:r>
+        <w:rPr>
+          <w:rFonts w:asciiTheme="majorBidi" w:hAnsiTheme="majorBidi" w:cstheme="majorBidi"/>
+        </w:rPr>
+        <w:t>----</w:t>
+      </w:r>
+      <w:r>
+        <w:rPr>
+          <w:rFonts w:asciiTheme="majorBidi" w:hAnsiTheme="majorBidi" w:cstheme="majorBidi"/>
+        </w:rPr>
+        <w:br/>
+      </w:r>
+      <w:r>
+        <w:rPr>
+          <w:rFonts w:asciiTheme="majorBidi" w:hAnsiTheme="majorBidi" w:cstheme="majorBidi"/>
+        </w:rPr>
+        <w:t xml:space="preserve">Are </w:t>
+      </w:r>
+      <w:proofErr w:type="gramStart"/>
+      <w:r>
+        <w:rPr>
+          <w:rFonts w:asciiTheme="majorBidi" w:hAnsiTheme="majorBidi" w:cstheme="majorBidi"/>
+        </w:rPr>
+        <w:t>there</w:t>
+      </w:r>
+      <w:proofErr w:type="gramEnd"/>
+      <w:r>
+        <w:rPr>
+          <w:rFonts w:asciiTheme="majorBidi" w:hAnsiTheme="majorBidi" w:cstheme="majorBidi"/>
+        </w:rPr>
+        <w:t xml:space="preserve"> expressions in L32 which cannot be transformed to equivalent expressions in L3 (according to 2.5 method below)? </w:t>
+      </w:r>
+      <w:r>
+        <w:rPr>
+          <w:rFonts w:asciiTheme="majorBidi" w:hAnsiTheme="majorBidi" w:cstheme="majorBidi"/>
+          <w:b/>
+          <w:bCs/>
+          <w:u w:val="single"/>
+        </w:rPr>
+        <w:t>ANSWER</w:t>
+      </w:r>
+      <w:r>
+        <w:rPr>
+          <w:rFonts w:asciiTheme="majorBidi" w:hAnsiTheme="majorBidi" w:cstheme="majorBidi"/>
+        </w:rPr>
+        <w:t xml:space="preserve">: </w:t>
+      </w:r>
+      <w:r>
+        <w:rPr>
+          <w:rFonts w:asciiTheme="majorBidi" w:hAnsiTheme="majorBidi" w:cstheme="majorBidi"/>
+        </w:rPr>
+        <w:t>Fields whose value is included in the syntactic structure will be converted to the same value, such as numbers and strings. Fields that require calculation by the interpreter will be converted to a literal expression, losing the original semantics.</w:t>
+      </w:r>
+    </w:p>
+    <w:p>
+      <w:pPr>
+        <w:pStyle w:val="ListParagraph"/>
+        <w:numPr>
+          <w:ilvl w:val="4"/>
+          <w:numId w:val="3"/>
+        </w:numPr>
+        <w:bidi w:val="0"/>
+        <w:rPr>
+          <w:rFonts w:asciiTheme="majorBidi" w:hAnsiTheme="majorBidi" w:cstheme="majorBidi"/>
+        </w:rPr>
+      </w:pPr>
+      <w:r>
+        <w:rPr>
+          <w:rFonts w:asciiTheme="majorBidi" w:hAnsiTheme="majorBidi" w:cstheme="majorBidi"/>
+        </w:rPr>
+        <w:t>The 2.2 Special Form implementation of dictionaries offers several advantages. It provides a clean and natural syntax for users, allowing dictionaries to be written intuitively as</w:t>
+      </w:r>
+      <w:r>
+        <w:rPr>
+          <w:rFonts w:asciiTheme="majorBidi" w:hAnsiTheme="majorBidi" w:cstheme="majorBidi"/>
+        </w:rPr>
+        <w:br/>
+      </w:r>
+      <w:r>
+        <w:rPr>
+          <w:rFonts w:asciiTheme="majorBidi" w:hAnsiTheme="majorBidi" w:cstheme="majorBidi"/>
+        </w:rPr>
+        <w:t xml:space="preserve"> (</w:t>
+      </w:r>
+      <w:proofErr w:type="spellStart"/>
+      <w:r>
+        <w:rPr>
+          <w:rFonts w:asciiTheme="majorBidi" w:hAnsiTheme="majorBidi" w:cstheme="majorBidi"/>
+        </w:rPr>
+        <w:t>dict</w:t>
+      </w:r>
+      <w:proofErr w:type="spellEnd"/>
+      <w:r>
+        <w:rPr>
+          <w:rFonts w:asciiTheme="majorBidi" w:hAnsiTheme="majorBidi" w:cstheme="majorBidi"/>
+        </w:rPr>
+        <w:t xml:space="preserve"> (a 1) (b 2)) without the need for quoted lists or awkward pair notation. Since it's a special form, it can control the evaluation of its fields explicitly, enabling support for arbitrary expressions as field values. This makes it both expressive and safe under both applicative and normal order evaluation strategies. However, this approach also comes with some disadvantages. It requires extending the parser to recognize and handle the new </w:t>
+      </w:r>
+      <w:proofErr w:type="spellStart"/>
+      <w:r>
+        <w:rPr>
+          <w:rFonts w:asciiTheme="majorBidi" w:hAnsiTheme="majorBidi" w:cstheme="majorBidi"/>
+        </w:rPr>
+        <w:t>dict</w:t>
+      </w:r>
+      <w:proofErr w:type="spellEnd"/>
+      <w:r>
+        <w:rPr>
+          <w:rFonts w:asciiTheme="majorBidi" w:hAnsiTheme="majorBidi" w:cstheme="majorBidi"/>
+        </w:rPr>
+        <w:t xml:space="preserve"> special form, which adds complexity to the language's syntax analysis phase. Moreover, because it’s not a regular function or primitive operator, it’s less composable and cannot be passed around like a first-class procedure. Despite these limitations, its readability and flexibility make it the most practical and user-friendly choice for extending the language with dictionary support.</w:t>
       </w:r>
     </w:p>
     <w:sectPr>
@@ -577,6 +1459,92 @@
 <file path=word/numbering.xml><?xml version="1.0" encoding="utf-8"?>
 <w:numbering xmlns:wpc="http://schemas.microsoft.com/office/word/2010/wordprocessingCanvas" xmlns:cx="http://schemas.microsoft.com/office/drawing/2014/chartex" xmlns:cx1="http://schemas.microsoft.com/office/drawing/2015/9/8/chartex" xmlns:cx2="http://schemas.microsoft.com/office/drawing/2015/10/21/chartex" xmlns:cx3="http://schemas.microsoft.com/office/drawing/2016/5/9/chartex" xmlns:cx4="http://schemas.microsoft.com/office/drawing/2016/5/10/chartex" xmlns:cx5="http://schemas.microsoft.com/office/drawing/2016/5/11/chartex" xmlns:cx6="http://schemas.microsoft.com/office/drawing/2016/5/12/chartex" xmlns:cx7="http://schemas.microsoft.com/office/drawing/2016/5/13/chartex" xmlns:cx8="http://schemas.microsoft.com/office/drawing/2016/5/14/chartex" xmlns:mc="http://schemas.openxmlformats.org/markup-compatibility/2006" xmlns:aink="http://schemas.microsoft.com/office/drawing/2016/ink" xmlns:am3d="http://schemas.microsoft.com/office/drawing/2017/model3d" xmlns:o="urn:schemas-microsoft-com:office:office" xmlns:oel="http://schemas.microsoft.com/office/2019/extlst" xmlns:r="http://schemas.openxmlformats.org/officeDocument/2006/relationships" xmlns:m="http://schemas.openxmlformats.org/officeDocument/2006/math" xmlns:v="urn:schemas-microsoft-com:vml" xmlns:wp14="http://schemas.microsoft.com/office/word/2010/wordprocessingDrawing" xmlns:wp="http://schemas.openxmlformats.org/drawingml/2006/wordprocessingDrawing" xmlns:w10="urn:schemas-microsoft-com:office:word" xmlns:w="http://schemas.openxmlformats.org/wordprocessingml/2006/main" xmlns:w14="http://schemas.microsoft.com/office/word/2010/wordml" xmlns:w15="http://schemas.microsoft.com/office/word/2012/wordml" xmlns:w16cex="http://schemas.microsoft.com/office/word/2018/wordml/cex" xmlns:w16cid="http://schemas.microsoft.com/office/word/2016/wordml/cid" xmlns:w16="http://schemas.microsoft.com/office/word/2018/wordml" xmlns:w16du="http://schemas.microsoft.com/office/word/2023/wordml/word16du" xmlns:w16sdtdh="http://schemas.microsoft.com/office/word/2020/wordml/sdtdatahash" xmlns:w16sdtfl="http://schemas.microsoft.com/office/word/2024/wordml/sdtformatlock" xmlns:w16se="http://schemas.microsoft.com/office/word/2015/wordml/symex" xmlns:wpg="http://schemas.microsoft.com/office/word/2010/wordprocessingGroup" xmlns:wpi="http://schemas.microsoft.com/office/word/2010/wordprocessingInk" xmlns:wne="http://schemas.microsoft.com/office/word/2006/wordml" xmlns:wps="http://schemas.microsoft.com/office/word/2010/wordprocessingShape" mc:Ignorable="w14 w15 w16se w16cid w16 w16cex w16sdtdh w16sdtfl w16du wp14">
   <w:abstractNum w:abstractNumId="0" w15:restartNumberingAfterBreak="0">
+    <w:nsid w:val="09E258B2"/>
+    <w:multiLevelType w:val="multilevel"/>
+    <w:tmpl w:val="0409001D"/>
+    <w:lvl w:ilvl="0">
+      <w:start w:val="1"/>
+      <w:numFmt w:val="decimal"/>
+      <w:lvlText w:val="%1)"/>
+      <w:lvlJc w:val="left"/>
+      <w:pPr>
+        <w:ind w:left="360" w:hanging="360"/>
+      </w:pPr>
+    </w:lvl>
+    <w:lvl w:ilvl="1">
+      <w:start w:val="1"/>
+      <w:numFmt w:val="lowerLetter"/>
+      <w:lvlText w:val="%2)"/>
+      <w:lvlJc w:val="left"/>
+      <w:pPr>
+        <w:ind w:left="720" w:hanging="360"/>
+      </w:pPr>
+    </w:lvl>
+    <w:lvl w:ilvl="2">
+      <w:start w:val="1"/>
+      <w:numFmt w:val="lowerRoman"/>
+      <w:lvlText w:val="%3)"/>
+      <w:lvlJc w:val="left"/>
+      <w:pPr>
+        <w:ind w:left="1080" w:hanging="360"/>
+      </w:pPr>
+    </w:lvl>
+    <w:lvl w:ilvl="3">
+      <w:start w:val="1"/>
+      <w:numFmt w:val="decimal"/>
+      <w:lvlText w:val="(%4)"/>
+      <w:lvlJc w:val="left"/>
+      <w:pPr>
+        <w:ind w:left="1440" w:hanging="360"/>
+      </w:pPr>
+    </w:lvl>
+    <w:lvl w:ilvl="4">
+      <w:start w:val="1"/>
+      <w:numFmt w:val="lowerLetter"/>
+      <w:lvlText w:val="(%5)"/>
+      <w:lvlJc w:val="left"/>
+      <w:pPr>
+        <w:ind w:left="1800" w:hanging="360"/>
+      </w:pPr>
+    </w:lvl>
+    <w:lvl w:ilvl="5">
+      <w:start w:val="1"/>
+      <w:numFmt w:val="lowerRoman"/>
+      <w:lvlText w:val="(%6)"/>
+      <w:lvlJc w:val="left"/>
+      <w:pPr>
+        <w:ind w:left="2160" w:hanging="360"/>
+      </w:pPr>
+    </w:lvl>
+    <w:lvl w:ilvl="6">
+      <w:start w:val="1"/>
+      <w:numFmt w:val="decimal"/>
+      <w:lvlText w:val="%7."/>
+      <w:lvlJc w:val="left"/>
+      <w:pPr>
+        <w:ind w:left="2520" w:hanging="360"/>
+      </w:pPr>
+    </w:lvl>
+    <w:lvl w:ilvl="7">
+      <w:start w:val="1"/>
+      <w:numFmt w:val="lowerLetter"/>
+      <w:lvlText w:val="%8."/>
+      <w:lvlJc w:val="left"/>
+      <w:pPr>
+        <w:ind w:left="2880" w:hanging="360"/>
+      </w:pPr>
+    </w:lvl>
+    <w:lvl w:ilvl="8">
+      <w:start w:val="1"/>
+      <w:numFmt w:val="lowerRoman"/>
+      <w:lvlText w:val="%9."/>
+      <w:lvlJc w:val="left"/>
+      <w:pPr>
+        <w:ind w:left="3240" w:hanging="360"/>
+      </w:pPr>
+    </w:lvl>
+  </w:abstractNum>
+  <w:abstractNum w:abstractNumId="1" w15:restartNumberingAfterBreak="0">
     <w:nsid w:val="2004708F"/>
     <w:multiLevelType w:val="hybridMultilevel"/>
     <w:tmpl w:val="8A22E138"/>
@@ -665,17 +1633,17 @@
       </w:pPr>
     </w:lvl>
   </w:abstractNum>
-  <w:abstractNum w:abstractNumId="1" w15:restartNumberingAfterBreak="0">
+  <w:abstractNum w:abstractNumId="2" w15:restartNumberingAfterBreak="0">
     <w:nsid w:val="5A2E4FEA"/>
     <w:multiLevelType w:val="multilevel"/>
-    <w:tmpl w:val="0409001F"/>
+    <w:tmpl w:val="ECA866F8"/>
     <w:lvl w:ilvl="0">
       <w:start w:val="1"/>
       <w:numFmt w:val="decimal"/>
       <w:lvlText w:val="%1."/>
       <w:lvlJc w:val="left"/>
       <w:pPr>
-        <w:ind w:left="360" w:hanging="360"/>
+        <w:ind w:left="502" w:hanging="360"/>
       </w:pPr>
       <w:rPr>
         <w:rFonts w:hint="default"/>
@@ -689,6 +1657,9 @@
       <w:pPr>
         <w:ind w:left="792" w:hanging="432"/>
       </w:pPr>
+      <w:rPr>
+        <w:color w:val="auto"/>
+      </w:rPr>
     </w:lvl>
     <w:lvl w:ilvl="2">
       <w:start w:val="1"/>
@@ -755,10 +1726,13 @@
     </w:lvl>
   </w:abstractNum>
   <w:num w:numId="1" w16cid:durableId="832373140">
-    <w:abstractNumId w:val="0"/>
+    <w:abstractNumId w:val="1"/>
   </w:num>
   <w:num w:numId="2" w16cid:durableId="30542463">
-    <w:abstractNumId w:val="1"/>
+    <w:abstractNumId w:val="2"/>
+  </w:num>
+  <w:num w:numId="3" w16cid:durableId="1442647874">
+    <w:abstractNumId w:val="0"/>
   </w:num>
 </w:numbering>
 </file>

</xml_diff>